<commit_message>
Opdateret teknologiundersøgelse - trådløs kommunikation
</commit_message>
<xml_diff>
--- a/Teknologiundersøgelser/Teknologiundersøgelse -Trådløs kommunikation til BodyRock3000.docx
+++ b/Teknologiundersøgelser/Teknologiundersøgelse -Trådløs kommunikation til BodyRock3000.docx
@@ -11,6 +11,16 @@
       </w:r>
     </w:p>
     <w:p>
+      <w:pPr>
+        <w:pStyle w:val="Overskrift2"/>
+      </w:pPr>
+      <w:proofErr w:type="spellStart"/>
+      <w:r>
+        <w:t>Body</w:t>
+      </w:r>
+      <w:proofErr w:type="spellEnd"/>
+    </w:p>
+    <w:p>
       <w:r>
         <w:t xml:space="preserve">PSoC4 </w:t>
       </w:r>
@@ -573,7 +583,6 @@
           <w:i/>
           <w:lang w:val="en-US"/>
         </w:rPr>
-        <w:lastRenderedPageBreak/>
         <w:t>Købsside</w:t>
       </w:r>
       <w:proofErr w:type="spellEnd"/>
@@ -873,6 +882,588 @@
       </w:pPr>
       <w:r>
         <w:t>Var ikke til at anskaffe</w:t>
+      </w:r>
+    </w:p>
+    <w:p/>
+    <w:p>
+      <w:pPr>
+        <w:rPr>
+          <w:rFonts w:asciiTheme="majorHAnsi" w:eastAsiaTheme="majorEastAsia" w:hAnsiTheme="majorHAnsi" w:cstheme="majorBidi"/>
+          <w:b/>
+          <w:bCs/>
+          <w:color w:val="4F81BD" w:themeColor="accent1"/>
+          <w:sz w:val="26"/>
+          <w:szCs w:val="26"/>
+        </w:rPr>
+      </w:pPr>
+      <w:r>
+        <w:br w:type="page"/>
+      </w:r>
+    </w:p>
+    <w:p>
+      <w:pPr>
+        <w:pStyle w:val="Overskrift2"/>
+      </w:pPr>
+      <w:r>
+        <w:lastRenderedPageBreak/>
+        <w:t>Rock</w:t>
+      </w:r>
+    </w:p>
+    <w:p>
+      <w:r>
+        <w:t xml:space="preserve">DevKit8000 har heller ikke et indbygget </w:t>
+      </w:r>
+      <w:proofErr w:type="gramStart"/>
+      <w:r>
+        <w:t>trådløs</w:t>
+      </w:r>
+      <w:proofErr w:type="gramEnd"/>
+      <w:r>
+        <w:t xml:space="preserve"> kommunikationsmodul. Den kan kommunikere serielt via. SPI, UART, I2C og RS232</w:t>
+      </w:r>
+      <w:r>
+        <w:rPr>
+          <w:rStyle w:val="Fodnotehenvisning"/>
+        </w:rPr>
+        <w:footnoteReference w:id="3"/>
+      </w:r>
+      <w:r>
+        <w:t xml:space="preserve">. </w:t>
+      </w:r>
+      <w:r>
+        <w:t>Man kan derfor finde et eksternt modul og sætte på</w:t>
+      </w:r>
+      <w:r>
+        <w:t>. Følgende modul er valgt ud fra kriterierne:</w:t>
+      </w:r>
+    </w:p>
+    <w:p>
+      <w:pPr>
+        <w:pStyle w:val="Listeafsnit"/>
+        <w:numPr>
+          <w:ilvl w:val="0"/>
+          <w:numId w:val="1"/>
+        </w:numPr>
+      </w:pPr>
+      <w:r>
+        <w:t>Kompatibelt med mindst en af ovenstående serielprotokoller</w:t>
+      </w:r>
+    </w:p>
+    <w:p>
+      <w:pPr>
+        <w:pStyle w:val="Listeafsnit"/>
+        <w:numPr>
+          <w:ilvl w:val="0"/>
+          <w:numId w:val="1"/>
+        </w:numPr>
+      </w:pPr>
+      <w:r>
+        <w:t>Kunne opererer med max 5V og helst 3.3V</w:t>
+      </w:r>
+    </w:p>
+    <w:p>
+      <w:pPr>
+        <w:pStyle w:val="Listeafsnit"/>
+        <w:numPr>
+          <w:ilvl w:val="0"/>
+          <w:numId w:val="1"/>
+        </w:numPr>
+      </w:pPr>
+      <w:r>
+        <w:t>Have en rækkevidde på mindst 8 meter</w:t>
+      </w:r>
+    </w:p>
+    <w:p>
+      <w:pPr>
+        <w:pStyle w:val="Listeafsnit"/>
+        <w:numPr>
+          <w:ilvl w:val="0"/>
+          <w:numId w:val="1"/>
+        </w:numPr>
+      </w:pPr>
+      <w:r>
+        <w:t xml:space="preserve">Ikke </w:t>
+      </w:r>
+      <w:proofErr w:type="gramStart"/>
+      <w:r>
+        <w:t>overstige</w:t>
+      </w:r>
+      <w:proofErr w:type="gramEnd"/>
+      <w:r>
+        <w:t xml:space="preserve"> en pris på 100 </w:t>
+      </w:r>
+      <w:proofErr w:type="spellStart"/>
+      <w:r>
+        <w:t>kr</w:t>
+      </w:r>
+      <w:proofErr w:type="spellEnd"/>
+    </w:p>
+    <w:p>
+      <w:pPr>
+        <w:pStyle w:val="Listeafsnit"/>
+        <w:numPr>
+          <w:ilvl w:val="0"/>
+          <w:numId w:val="1"/>
+        </w:numPr>
+      </w:pPr>
+      <w:r>
+        <w:t>Nem at erstatte</w:t>
+      </w:r>
+    </w:p>
+    <w:p/>
+    <w:p>
+      <w:pPr>
+        <w:pStyle w:val="Overskrift3"/>
+      </w:pPr>
+      <w:r>
+        <w:t>USB</w:t>
+      </w:r>
+    </w:p>
+    <w:p>
+      <w:r>
+        <w:t>USB porten i</w:t>
+      </w:r>
+      <w:r>
+        <w:t xml:space="preserve"> devKit8000 virker ikke.</w:t>
+      </w:r>
+    </w:p>
+    <w:p>
+      <w:pPr>
+        <w:pStyle w:val="Overskrift3"/>
+      </w:pPr>
+      <w:r>
+        <w:t>Seriel</w:t>
+      </w:r>
+    </w:p>
+    <w:p>
+      <w:pPr>
+        <w:rPr>
+          <w:b/>
+          <w:u w:val="single"/>
+          <w:lang w:val="en-US"/>
+        </w:rPr>
+      </w:pPr>
+      <w:proofErr w:type="spellStart"/>
+      <w:r>
+        <w:rPr>
+          <w:b/>
+          <w:u w:val="single"/>
+          <w:lang w:val="en-US"/>
+        </w:rPr>
+        <w:t>Dpower</w:t>
+      </w:r>
+      <w:proofErr w:type="spellEnd"/>
+      <w:r>
+        <w:rPr>
+          <w:b/>
+          <w:u w:val="single"/>
+          <w:lang w:val="en-US"/>
+        </w:rPr>
+        <w:t xml:space="preserve"> RS232 Bluetooth Serial Adapter Communication Master-Slave 2 Modes MINI USB</w:t>
+      </w:r>
+      <w:r>
+        <w:rPr>
+          <w:b/>
+          <w:u w:val="single"/>
+          <w:lang w:val="en-US"/>
+        </w:rPr>
+        <w:t xml:space="preserve"> – </w:t>
+      </w:r>
+      <w:proofErr w:type="spellStart"/>
+      <w:r>
+        <w:rPr>
+          <w:b/>
+          <w:u w:val="single"/>
+          <w:lang w:val="en-US"/>
+        </w:rPr>
+        <w:t>Pris</w:t>
+      </w:r>
+      <w:proofErr w:type="spellEnd"/>
+      <w:r>
+        <w:rPr>
+          <w:b/>
+          <w:u w:val="single"/>
+          <w:lang w:val="en-US"/>
+        </w:rPr>
+        <w:t>: 10.50 euro</w:t>
+      </w:r>
+    </w:p>
+    <w:p>
+      <w:pPr>
+        <w:rPr>
+          <w:b/>
+          <w:lang w:val="en-US"/>
+        </w:rPr>
+      </w:pPr>
+      <w:r>
+        <w:rPr>
+          <w:b/>
+          <w:lang w:val="en-US"/>
+        </w:rPr>
+        <w:t>Product Description</w:t>
+      </w:r>
+    </w:p>
+    <w:p>
+      <w:pPr>
+        <w:pStyle w:val="Listeafsnit"/>
+        <w:numPr>
+          <w:ilvl w:val="0"/>
+          <w:numId w:val="6"/>
+        </w:numPr>
+        <w:rPr>
+          <w:lang w:val="en-US"/>
+        </w:rPr>
+      </w:pPr>
+      <w:r>
+        <w:rPr>
+          <w:lang w:val="en-US"/>
+        </w:rPr>
+        <w:t xml:space="preserve">This item is embedded in the </w:t>
+      </w:r>
+      <w:proofErr w:type="spellStart"/>
+      <w:r>
+        <w:rPr>
+          <w:lang w:val="en-US"/>
+        </w:rPr>
+        <w:t>bluetooth</w:t>
+      </w:r>
+      <w:proofErr w:type="spellEnd"/>
+      <w:r>
+        <w:rPr>
+          <w:lang w:val="en-US"/>
+        </w:rPr>
+        <w:t xml:space="preserve"> communication </w:t>
+      </w:r>
+      <w:proofErr w:type="gramStart"/>
+      <w:r>
+        <w:rPr>
+          <w:lang w:val="en-US"/>
+        </w:rPr>
+        <w:t>protocol ,</w:t>
+      </w:r>
+      <w:proofErr w:type="gramEnd"/>
+      <w:r>
+        <w:rPr>
+          <w:lang w:val="en-US"/>
+        </w:rPr>
+        <w:t xml:space="preserve"> so there is no need to install the driver . It is applied to Windows DOS, Linux and other non - graphical operating system</w:t>
+      </w:r>
+    </w:p>
+    <w:p>
+      <w:pPr>
+        <w:pStyle w:val="Listeafsnit"/>
+        <w:numPr>
+          <w:ilvl w:val="0"/>
+          <w:numId w:val="6"/>
+        </w:numPr>
+        <w:rPr>
+          <w:lang w:val="en-US"/>
+        </w:rPr>
+      </w:pPr>
+      <w:proofErr w:type="spellStart"/>
+      <w:r>
+        <w:rPr>
+          <w:lang w:val="en-US"/>
+        </w:rPr>
+        <w:t>Csr</w:t>
+      </w:r>
+      <w:proofErr w:type="spellEnd"/>
+      <w:r>
+        <w:rPr>
+          <w:lang w:val="en-US"/>
+        </w:rPr>
+        <w:t xml:space="preserve"> </w:t>
+      </w:r>
+      <w:proofErr w:type="spellStart"/>
+      <w:r>
+        <w:rPr>
+          <w:lang w:val="en-US"/>
+        </w:rPr>
+        <w:t>bluetooth</w:t>
+      </w:r>
+      <w:proofErr w:type="spellEnd"/>
+      <w:r>
+        <w:rPr>
+          <w:lang w:val="en-US"/>
+        </w:rPr>
+        <w:t xml:space="preserve"> chip </w:t>
+      </w:r>
+      <w:proofErr w:type="spellStart"/>
+      <w:r>
+        <w:rPr>
+          <w:lang w:val="en-US"/>
+        </w:rPr>
+        <w:t>bluetooth</w:t>
+      </w:r>
+      <w:proofErr w:type="spellEnd"/>
+      <w:r>
+        <w:rPr>
+          <w:lang w:val="en-US"/>
+        </w:rPr>
+        <w:t xml:space="preserve"> 2.1 standard improves the BER performance of the system and automatic frequency-hopping spread spectrum, which enables highly efficient secure communication and improves strong anti-interference ability</w:t>
+      </w:r>
+    </w:p>
+    <w:p>
+      <w:pPr>
+        <w:pStyle w:val="Listeafsnit"/>
+        <w:numPr>
+          <w:ilvl w:val="0"/>
+          <w:numId w:val="6"/>
+        </w:numPr>
+        <w:rPr>
+          <w:lang w:val="en-US"/>
+        </w:rPr>
+      </w:pPr>
+      <w:r>
+        <w:rPr>
+          <w:lang w:val="en-US"/>
+        </w:rPr>
+        <w:t xml:space="preserve">Users can set by using the at command from 1200bps nm total 12 different baud rate (default is 9600,n,8,1), and can also set for the device more personalized </w:t>
+      </w:r>
+      <w:proofErr w:type="spellStart"/>
+      <w:r>
+        <w:rPr>
+          <w:lang w:val="en-US"/>
+        </w:rPr>
+        <w:t>bluetooth</w:t>
+      </w:r>
+      <w:proofErr w:type="spellEnd"/>
+      <w:r>
+        <w:rPr>
+          <w:lang w:val="en-US"/>
+        </w:rPr>
+        <w:t xml:space="preserve"> name</w:t>
+      </w:r>
+    </w:p>
+    <w:p>
+      <w:pPr>
+        <w:pStyle w:val="Listeafsnit"/>
+        <w:numPr>
+          <w:ilvl w:val="0"/>
+          <w:numId w:val="6"/>
+        </w:numPr>
+        <w:rPr>
+          <w:lang w:val="en-US"/>
+        </w:rPr>
+      </w:pPr>
+      <w:r>
+        <w:rPr>
+          <w:lang w:val="en-US"/>
+        </w:rPr>
+        <w:t xml:space="preserve">It supports the </w:t>
+      </w:r>
+      <w:proofErr w:type="spellStart"/>
+      <w:r>
+        <w:rPr>
+          <w:lang w:val="en-US"/>
+        </w:rPr>
+        <w:t>bluetooth</w:t>
+      </w:r>
+      <w:proofErr w:type="spellEnd"/>
+      <w:r>
+        <w:rPr>
+          <w:lang w:val="en-US"/>
+        </w:rPr>
+        <w:t xml:space="preserve"> serial port profiles (</w:t>
+      </w:r>
+      <w:proofErr w:type="spellStart"/>
+      <w:r>
+        <w:rPr>
+          <w:lang w:val="en-US"/>
+        </w:rPr>
+        <w:t>spp</w:t>
+      </w:r>
+      <w:proofErr w:type="spellEnd"/>
+      <w:r>
+        <w:rPr>
+          <w:lang w:val="en-US"/>
+        </w:rPr>
+        <w:t>)</w:t>
+      </w:r>
+    </w:p>
+    <w:p>
+      <w:pPr>
+        <w:pStyle w:val="Listeafsnit"/>
+        <w:numPr>
+          <w:ilvl w:val="0"/>
+          <w:numId w:val="6"/>
+        </w:numPr>
+        <w:rPr>
+          <w:lang w:val="en-US"/>
+        </w:rPr>
+      </w:pPr>
+      <w:r>
+        <w:rPr>
+          <w:lang w:val="en-US"/>
+        </w:rPr>
+        <w:t xml:space="preserve">Communication speed: </w:t>
+      </w:r>
+      <w:r>
+        <w:rPr>
+          <w:lang w:val="en-US"/>
+        </w:rPr>
+        <w:t>1200,2400,4800,9600,19200,38400,57600,115200,2</w:t>
+      </w:r>
+      <w:r>
+        <w:rPr>
+          <w:lang w:val="en-US"/>
+        </w:rPr>
+        <w:t>30400,460800,921600,1382400 bps</w:t>
+      </w:r>
+    </w:p>
+    <w:p>
+      <w:pPr>
+        <w:pStyle w:val="Listeafsnit"/>
+        <w:numPr>
+          <w:ilvl w:val="0"/>
+          <w:numId w:val="6"/>
+        </w:numPr>
+        <w:rPr>
+          <w:lang w:val="en-US"/>
+        </w:rPr>
+      </w:pPr>
+      <w:r>
+        <w:rPr>
+          <w:lang w:val="en-US"/>
+        </w:rPr>
+        <w:t>Modulation 2.4g ism direct sequence frequency hopping (</w:t>
+      </w:r>
+      <w:proofErr w:type="spellStart"/>
+      <w:r>
+        <w:rPr>
+          <w:lang w:val="en-US"/>
+        </w:rPr>
+        <w:t>fhss</w:t>
+      </w:r>
+      <w:proofErr w:type="spellEnd"/>
+      <w:r>
+        <w:rPr>
+          <w:lang w:val="en-US"/>
+        </w:rPr>
+        <w:t>)</w:t>
+      </w:r>
+    </w:p>
+    <w:p>
+      <w:pPr>
+        <w:rPr>
+          <w:i/>
+          <w:lang w:val="en-US"/>
+        </w:rPr>
+      </w:pPr>
+      <w:r>
+        <w:rPr>
+          <w:i/>
+          <w:lang w:val="en-US"/>
+        </w:rPr>
+        <w:t>For:</w:t>
+      </w:r>
+    </w:p>
+    <w:p>
+      <w:pPr>
+        <w:pStyle w:val="Listeafsnit"/>
+        <w:numPr>
+          <w:ilvl w:val="0"/>
+          <w:numId w:val="4"/>
+        </w:numPr>
+      </w:pPr>
+      <w:r>
+        <w:t>Den er let at få fat</w:t>
+      </w:r>
+      <w:r>
+        <w:t xml:space="preserve"> i og evt. erstatte, da den kan købes fra amazon.co.uk</w:t>
+      </w:r>
+    </w:p>
+    <w:p>
+      <w:pPr>
+        <w:pStyle w:val="Listeafsnit"/>
+        <w:numPr>
+          <w:ilvl w:val="0"/>
+          <w:numId w:val="4"/>
+        </w:numPr>
+      </w:pPr>
+      <w:r>
+        <w:t>Holder sig inden for max prisen</w:t>
+      </w:r>
+    </w:p>
+    <w:p>
+      <w:pPr>
+        <w:rPr>
+          <w:i/>
+        </w:rPr>
+      </w:pPr>
+      <w:r>
+        <w:rPr>
+          <w:i/>
+        </w:rPr>
+        <w:t>Imod</w:t>
+      </w:r>
+      <w:r>
+        <w:rPr>
+          <w:i/>
+        </w:rPr>
+        <w:t>:</w:t>
+      </w:r>
+    </w:p>
+    <w:p>
+      <w:pPr>
+        <w:pStyle w:val="Listeafsnit"/>
+        <w:numPr>
+          <w:ilvl w:val="0"/>
+          <w:numId w:val="4"/>
+        </w:numPr>
+      </w:pPr>
+      <w:r>
+        <w:t xml:space="preserve">Vi skal have en </w:t>
+      </w:r>
+      <w:proofErr w:type="spellStart"/>
+      <w:r>
+        <w:t>hun-hun</w:t>
+      </w:r>
+      <w:proofErr w:type="spellEnd"/>
+      <w:r>
+        <w:t xml:space="preserve"> seriel adapter til mellem modulet og </w:t>
+      </w:r>
+      <w:proofErr w:type="spellStart"/>
+      <w:r>
+        <w:t>devKittet</w:t>
+      </w:r>
+      <w:proofErr w:type="spellEnd"/>
+    </w:p>
+    <w:p>
+      <w:pPr>
+        <w:pStyle w:val="Listeafsnit"/>
+        <w:numPr>
+          <w:ilvl w:val="0"/>
+          <w:numId w:val="4"/>
+        </w:numPr>
+      </w:pPr>
+      <w:r>
+        <w:t>Det er ikke til at finde et datablad på den</w:t>
+      </w:r>
+    </w:p>
+    <w:p/>
+    <w:p>
+      <w:proofErr w:type="spellStart"/>
+      <w:r>
+        <w:lastRenderedPageBreak/>
+        <w:t>Købsside</w:t>
+      </w:r>
+      <w:proofErr w:type="spellEnd"/>
+      <w:r>
+        <w:t>:</w:t>
+      </w:r>
+    </w:p>
+    <w:p>
+      <w:hyperlink r:id="rId8" w:history="1">
+        <w:r>
+          <w:rPr>
+            <w:rStyle w:val="Hyperlink"/>
+          </w:rPr>
+          <w:t>http://www.amazon.co.uk/Dpower-Bluetooth-Adapter-Communication-Master-Slave/dp/B00M0G9J9K/ref=sr_1_19?ie=UTF8&amp;qid=1412245186&amp;sr=8-19&amp;keywords=serial+port+bluetooth</w:t>
+        </w:r>
+      </w:hyperlink>
+      <w:r>
+        <w:t xml:space="preserve"> </w:t>
       </w:r>
     </w:p>
     <w:p/>
@@ -982,6 +1573,27 @@
       </w:r>
     </w:p>
   </w:footnote>
+  <w:footnote w:id="3">
+    <w:p>
+      <w:pPr>
+        <w:pStyle w:val="Fodnotetekst"/>
+      </w:pPr>
+      <w:r>
+        <w:rPr>
+          <w:rStyle w:val="Fodnotehenvisning"/>
+        </w:rPr>
+        <w:footnoteRef/>
+      </w:r>
+      <w:r>
+        <w:t xml:space="preserve"> Fodnote til </w:t>
+      </w:r>
+      <w:proofErr w:type="spellStart"/>
+      <w:r>
+        <w:t>datasheet</w:t>
+      </w:r>
+      <w:proofErr w:type="spellEnd"/>
+    </w:p>
+  </w:footnote>
 </w:footnotes>
 </file>
 
@@ -1329,7 +1941,7 @@
   <w:abstractNum w:abstractNumId="3">
     <w:nsid w:val="35D328B7"/>
     <w:multiLevelType w:val="hybridMultilevel"/>
-    <w:tmpl w:val="3BB8525C"/>
+    <w:tmpl w:val="6E6CA4EA"/>
     <w:lvl w:ilvl="0" w:tplc="04060001">
       <w:start w:val="1"/>
       <w:numFmt w:val="bullet"/>
@@ -1894,6 +2506,28 @@
       <w:szCs w:val="26"/>
     </w:rPr>
   </w:style>
+  <w:style w:type="paragraph" w:styleId="Overskrift3">
+    <w:name w:val="heading 3"/>
+    <w:basedOn w:val="Normal"/>
+    <w:next w:val="Normal"/>
+    <w:link w:val="Overskrift3Tegn"/>
+    <w:uiPriority w:val="9"/>
+    <w:unhideWhenUsed/>
+    <w:qFormat/>
+    <w:rsid w:val="00505AE9"/>
+    <w:pPr>
+      <w:keepNext/>
+      <w:keepLines/>
+      <w:spacing w:before="200" w:after="0"/>
+      <w:outlineLvl w:val="2"/>
+    </w:pPr>
+    <w:rPr>
+      <w:rFonts w:asciiTheme="majorHAnsi" w:eastAsiaTheme="majorEastAsia" w:hAnsiTheme="majorHAnsi" w:cstheme="majorBidi"/>
+      <w:b/>
+      <w:bCs/>
+      <w:color w:val="4F81BD" w:themeColor="accent1"/>
+    </w:rPr>
+  </w:style>
   <w:style w:type="character" w:default="1" w:styleId="Standardskrifttypeiafsnit">
     <w:name w:val="Default Paragraph Font"/>
     <w:uiPriority w:val="1"/>
@@ -2022,6 +2656,19 @@
     <w:name w:val="style90"/>
     <w:basedOn w:val="Standardskrifttypeiafsnit"/>
     <w:rsid w:val="00A12B7B"/>
+  </w:style>
+  <w:style w:type="character" w:customStyle="1" w:styleId="Overskrift3Tegn">
+    <w:name w:val="Overskrift 3 Tegn"/>
+    <w:basedOn w:val="Standardskrifttypeiafsnit"/>
+    <w:link w:val="Overskrift3"/>
+    <w:uiPriority w:val="9"/>
+    <w:rsid w:val="00505AE9"/>
+    <w:rPr>
+      <w:rFonts w:asciiTheme="majorHAnsi" w:eastAsiaTheme="majorEastAsia" w:hAnsiTheme="majorHAnsi" w:cstheme="majorBidi"/>
+      <w:b/>
+      <w:bCs/>
+      <w:color w:val="4F81BD" w:themeColor="accent1"/>
+    </w:rPr>
   </w:style>
 </w:styles>
 </file>

</xml_diff>

<commit_message>
Teknologiundersøgelse af BodyRock3000 forbindelse
</commit_message>
<xml_diff>
--- a/Teknologiundersøgelser/Teknologiundersøgelse -Trådløs kommunikation til BodyRock3000.docx
+++ b/Teknologiundersøgelser/Teknologiundersøgelse -Trådløs kommunikation til BodyRock3000.docx
@@ -552,9 +552,39 @@
     <w:p>
       <w:pPr>
         <w:rPr>
-          <w:lang w:val="en-US"/>
-        </w:rPr>
-      </w:pPr>
+          <w:i/>
+          <w:lang w:val="en-US"/>
+        </w:rPr>
+      </w:pPr>
+      <w:r>
+        <w:rPr>
+          <w:i/>
+          <w:lang w:val="en-US"/>
+        </w:rPr>
+        <w:t>Datasheet:</w:t>
+      </w:r>
+    </w:p>
+    <w:p>
+      <w:pPr>
+        <w:rPr>
+          <w:lang w:val="en-US"/>
+        </w:rPr>
+      </w:pPr>
+      <w:hyperlink r:id="rId7" w:history="1">
+        <w:r>
+          <w:rPr>
+            <w:rStyle w:val="Hyperlink"/>
+            <w:lang w:val="en-US"/>
+          </w:rPr>
+          <w:t>http://silabs.org.ua/bc4/hc06.pdf</w:t>
+        </w:r>
+      </w:hyperlink>
+      <w:r>
+        <w:rPr>
+          <w:lang w:val="en-US"/>
+        </w:rPr>
+        <w:t xml:space="preserve"> </w:t>
+      </w:r>
     </w:p>
     <w:p>
       <w:pPr>
@@ -600,7 +630,7 @@
           <w:lang w:val="en-US"/>
         </w:rPr>
       </w:pPr>
-      <w:hyperlink r:id="rId7" w:history="1">
+      <w:hyperlink r:id="rId8" w:history="1">
         <w:r>
           <w:rPr>
             <w:rStyle w:val="Hyperlink"/>
@@ -693,43 +723,6 @@
     </w:p>
     <w:p>
       <w:pPr>
-        <w:rPr>
-          <w:i/>
-        </w:rPr>
-      </w:pPr>
-      <w:r>
-        <w:rPr>
-          <w:i/>
-        </w:rPr>
-        <w:t>Imod</w:t>
-      </w:r>
-      <w:r>
-        <w:rPr>
-          <w:i/>
-        </w:rPr>
-        <w:t>:</w:t>
-      </w:r>
-    </w:p>
-    <w:p>
-      <w:pPr>
-        <w:pStyle w:val="Listeafsnit"/>
-        <w:numPr>
-          <w:ilvl w:val="0"/>
-          <w:numId w:val="4"/>
-        </w:numPr>
-      </w:pPr>
-      <w:r>
-        <w:t>Det er ikke til at finde et data</w:t>
-      </w:r>
-      <w:r>
-        <w:t>blad</w:t>
-      </w:r>
-      <w:r>
-        <w:t xml:space="preserve"> på den</w:t>
-      </w:r>
-    </w:p>
-    <w:p>
-      <w:pPr>
         <w:pStyle w:val="Overskrift2"/>
       </w:pPr>
       <w:r>
@@ -1030,10 +1023,18 @@
     <w:p>
       <w:pPr>
         <w:pStyle w:val="Overskrift3"/>
-      </w:pPr>
-      <w:r>
+        <w:rPr>
+          <w:lang w:val="en-US"/>
+        </w:rPr>
+      </w:pPr>
+      <w:proofErr w:type="spellStart"/>
+      <w:r>
+        <w:rPr>
+          <w:lang w:val="en-US"/>
+        </w:rPr>
         <w:t>Seriel</w:t>
       </w:r>
+      <w:proofErr w:type="spellEnd"/>
     </w:p>
     <w:p>
       <w:pPr>
@@ -1438,6 +1439,23 @@
         </w:numPr>
       </w:pPr>
       <w:r>
+        <w:t xml:space="preserve">Den kan ikke </w:t>
+      </w:r>
+      <w:proofErr w:type="spellStart"/>
+      <w:r>
+        <w:t>autodetect</w:t>
+      </w:r>
+      <w:proofErr w:type="spellEnd"/>
+    </w:p>
+    <w:p>
+      <w:pPr>
+        <w:pStyle w:val="Listeafsnit"/>
+        <w:numPr>
+          <w:ilvl w:val="0"/>
+          <w:numId w:val="4"/>
+        </w:numPr>
+      </w:pPr>
+      <w:r>
         <w:t>Det er ikke til at finde et datablad på den</w:t>
       </w:r>
     </w:p>
@@ -1445,7 +1463,6 @@
     <w:p>
       <w:proofErr w:type="spellStart"/>
       <w:r>
-        <w:lastRenderedPageBreak/>
         <w:t>Købsside</w:t>
       </w:r>
       <w:proofErr w:type="spellEnd"/>
@@ -1454,7 +1471,7 @@
       </w:r>
     </w:p>
     <w:p>
-      <w:hyperlink r:id="rId8" w:history="1">
+      <w:hyperlink r:id="rId9" w:history="1">
         <w:r>
           <w:rPr>
             <w:rStyle w:val="Hyperlink"/>
@@ -1467,7 +1484,387 @@
       </w:r>
     </w:p>
     <w:p/>
-    <w:p/>
+    <w:p>
+      <w:pPr>
+        <w:rPr>
+          <w:b/>
+          <w:u w:val="single"/>
+          <w:lang/>
+        </w:rPr>
+      </w:pPr>
+      <w:r>
+        <w:rPr>
+          <w:b/>
+          <w:u w:val="single"/>
+          <w:lang/>
+        </w:rPr>
+        <w:t>RN42-I/RM Bluetooth 2.1 Module, -86dBm Receive Sensitivity, 4dBm Output</w:t>
+      </w:r>
+    </w:p>
+    <w:p>
+      <w:pPr>
+        <w:rPr>
+          <w:b/>
+          <w:lang w:val="en-US"/>
+        </w:rPr>
+      </w:pPr>
+      <w:r>
+        <w:rPr>
+          <w:b/>
+          <w:lang w:val="en-US"/>
+        </w:rPr>
+        <w:t>Product Description</w:t>
+      </w:r>
+    </w:p>
+    <w:p>
+      <w:pPr>
+        <w:pStyle w:val="Listeafsnit"/>
+        <w:numPr>
+          <w:ilvl w:val="0"/>
+          <w:numId w:val="8"/>
+        </w:numPr>
+        <w:rPr>
+          <w:i/>
+          <w:lang w:val="en-US"/>
+        </w:rPr>
+      </w:pPr>
+      <w:r>
+        <w:rPr>
+          <w:i/>
+          <w:lang w:val="en-US"/>
+        </w:rPr>
+        <w:t>Baud rate speeds: 1,200 bps up to 921 Kbps, non-standard baud rates can be programmed</w:t>
+      </w:r>
+    </w:p>
+    <w:p>
+      <w:pPr>
+        <w:pStyle w:val="Listeafsnit"/>
+        <w:numPr>
+          <w:ilvl w:val="0"/>
+          <w:numId w:val="8"/>
+        </w:numPr>
+        <w:rPr>
+          <w:i/>
+          <w:lang w:val="en-US"/>
+        </w:rPr>
+      </w:pPr>
+      <w:r>
+        <w:rPr>
+          <w:i/>
+          <w:lang w:val="en-US"/>
+        </w:rPr>
+        <w:t xml:space="preserve">Class 2 radio, 60 feet (20 meters) distance, 4 </w:t>
+      </w:r>
+      <w:proofErr w:type="spellStart"/>
+      <w:r>
+        <w:rPr>
+          <w:i/>
+          <w:lang w:val="en-US"/>
+        </w:rPr>
+        <w:t>dBm</w:t>
+      </w:r>
+      <w:proofErr w:type="spellEnd"/>
+      <w:r>
+        <w:rPr>
+          <w:i/>
+          <w:lang w:val="en-US"/>
+        </w:rPr>
+        <w:t xml:space="preserve"> output transmitter, -80 </w:t>
+      </w:r>
+      <w:proofErr w:type="spellStart"/>
+      <w:r>
+        <w:rPr>
+          <w:i/>
+          <w:lang w:val="en-US"/>
+        </w:rPr>
+        <w:t>dBm</w:t>
+      </w:r>
+      <w:proofErr w:type="spellEnd"/>
+      <w:r>
+        <w:rPr>
+          <w:i/>
+          <w:lang w:val="en-US"/>
+        </w:rPr>
+        <w:t xml:space="preserve"> typical receive sensitivity</w:t>
+      </w:r>
+    </w:p>
+    <w:p>
+      <w:pPr>
+        <w:pStyle w:val="Listeafsnit"/>
+        <w:numPr>
+          <w:ilvl w:val="0"/>
+          <w:numId w:val="8"/>
+        </w:numPr>
+        <w:rPr>
+          <w:i/>
+          <w:lang w:val="en-US"/>
+        </w:rPr>
+      </w:pPr>
+      <w:r>
+        <w:rPr>
+          <w:i/>
+          <w:lang w:val="en-US"/>
+        </w:rPr>
+        <w:t>Frequency 2,402 ~ 2,480 MHz</w:t>
+      </w:r>
+    </w:p>
+    <w:p>
+      <w:pPr>
+        <w:pStyle w:val="Listeafsnit"/>
+        <w:numPr>
+          <w:ilvl w:val="0"/>
+          <w:numId w:val="8"/>
+        </w:numPr>
+        <w:rPr>
+          <w:i/>
+          <w:lang w:val="en-US"/>
+        </w:rPr>
+      </w:pPr>
+      <w:r>
+        <w:rPr>
+          <w:i/>
+          <w:lang w:val="en-US"/>
+        </w:rPr>
+        <w:t>FHSS/GFSK modulation, 79 channels at 1-MHz intervals</w:t>
+      </w:r>
+    </w:p>
+    <w:p>
+      <w:pPr>
+        <w:pStyle w:val="Listeafsnit"/>
+        <w:numPr>
+          <w:ilvl w:val="0"/>
+          <w:numId w:val="8"/>
+        </w:numPr>
+        <w:rPr>
+          <w:i/>
+          <w:lang w:val="en-US"/>
+        </w:rPr>
+      </w:pPr>
+      <w:r>
+        <w:rPr>
+          <w:i/>
+          <w:lang w:val="en-US"/>
+        </w:rPr>
+        <w:t>Secure communications, 128-bit encryption</w:t>
+      </w:r>
+    </w:p>
+    <w:p>
+      <w:pPr>
+        <w:pStyle w:val="Listeafsnit"/>
+        <w:numPr>
+          <w:ilvl w:val="0"/>
+          <w:numId w:val="8"/>
+        </w:numPr>
+        <w:rPr>
+          <w:i/>
+          <w:lang w:val="en-US"/>
+        </w:rPr>
+      </w:pPr>
+      <w:r>
+        <w:rPr>
+          <w:i/>
+          <w:lang w:val="en-US"/>
+        </w:rPr>
+        <w:t>Error correction for guaranteed packet delivery</w:t>
+      </w:r>
+    </w:p>
+    <w:p>
+      <w:pPr>
+        <w:pStyle w:val="Listeafsnit"/>
+        <w:numPr>
+          <w:ilvl w:val="0"/>
+          <w:numId w:val="8"/>
+        </w:numPr>
+        <w:rPr>
+          <w:i/>
+          <w:lang w:val="en-US"/>
+        </w:rPr>
+      </w:pPr>
+      <w:r>
+        <w:rPr>
+          <w:i/>
+          <w:lang w:val="en-US"/>
+        </w:rPr>
+        <w:t xml:space="preserve">Configuration via the local UART and over-the-air RF </w:t>
+      </w:r>
+    </w:p>
+    <w:p>
+      <w:pPr>
+        <w:pStyle w:val="Listeafsnit"/>
+        <w:numPr>
+          <w:ilvl w:val="0"/>
+          <w:numId w:val="8"/>
+        </w:numPr>
+        <w:rPr>
+          <w:i/>
+          <w:u w:val="single"/>
+          <w:lang w:val="en-US"/>
+        </w:rPr>
+      </w:pPr>
+      <w:r>
+        <w:rPr>
+          <w:i/>
+          <w:u w:val="single"/>
+          <w:lang w:val="en-US"/>
+        </w:rPr>
+        <w:t>Auto-discovery/pairing does not require software configuration (instant cable replacement)</w:t>
+      </w:r>
+    </w:p>
+    <w:p>
+      <w:pPr>
+        <w:pStyle w:val="Listeafsnit"/>
+        <w:numPr>
+          <w:ilvl w:val="0"/>
+          <w:numId w:val="8"/>
+        </w:numPr>
+        <w:rPr>
+          <w:i/>
+          <w:lang w:val="en-US"/>
+        </w:rPr>
+      </w:pPr>
+      <w:r>
+        <w:rPr>
+          <w:i/>
+          <w:lang w:val="en-US"/>
+        </w:rPr>
+        <w:t>Auto-connect master, I/O pin (DTR), and character-based trigger modes</w:t>
+      </w:r>
+    </w:p>
+    <w:p>
+      <w:pPr>
+        <w:rPr>
+          <w:i/>
+          <w:lang w:val="en-US"/>
+        </w:rPr>
+      </w:pPr>
+      <w:r>
+        <w:rPr>
+          <w:i/>
+          <w:lang w:val="en-US"/>
+        </w:rPr>
+        <w:t>For:</w:t>
+      </w:r>
+    </w:p>
+    <w:p>
+      <w:pPr>
+        <w:pStyle w:val="Listeafsnit"/>
+        <w:numPr>
+          <w:ilvl w:val="0"/>
+          <w:numId w:val="4"/>
+        </w:numPr>
+      </w:pPr>
+      <w:r>
+        <w:t>Den er let at få fat</w:t>
+      </w:r>
+      <w:r>
+        <w:t xml:space="preserve"> i og evt. erstatte, da den kan købes fra tyskland</w:t>
+      </w:r>
+    </w:p>
+    <w:p>
+      <w:pPr>
+        <w:pStyle w:val="Listeafsnit"/>
+        <w:numPr>
+          <w:ilvl w:val="0"/>
+          <w:numId w:val="4"/>
+        </w:numPr>
+      </w:pPr>
+      <w:r>
+        <w:t xml:space="preserve">Den kan </w:t>
+      </w:r>
+      <w:proofErr w:type="spellStart"/>
+      <w:r>
+        <w:t>autodetect</w:t>
+      </w:r>
+      <w:proofErr w:type="spellEnd"/>
+    </w:p>
+    <w:p>
+      <w:pPr>
+        <w:rPr>
+          <w:i/>
+        </w:rPr>
+      </w:pPr>
+      <w:r>
+        <w:rPr>
+          <w:i/>
+        </w:rPr>
+        <w:t>Imod</w:t>
+      </w:r>
+      <w:r>
+        <w:rPr>
+          <w:i/>
+        </w:rPr>
+        <w:t>:</w:t>
+      </w:r>
+    </w:p>
+    <w:p>
+      <w:pPr>
+        <w:pStyle w:val="Listeafsnit"/>
+        <w:numPr>
+          <w:ilvl w:val="0"/>
+          <w:numId w:val="4"/>
+        </w:numPr>
+      </w:pPr>
+      <w:r>
+        <w:t>Den er dyre en max prisen</w:t>
+      </w:r>
+    </w:p>
+    <w:p>
+      <w:proofErr w:type="spellStart"/>
+      <w:r>
+        <w:t>Datasheet</w:t>
+      </w:r>
+      <w:proofErr w:type="spellEnd"/>
+      <w:r>
+        <w:t>:</w:t>
+      </w:r>
+    </w:p>
+    <w:p>
+      <w:hyperlink r:id="rId10" w:history="1">
+        <w:r>
+          <w:rPr>
+            <w:rStyle w:val="Hyperlink"/>
+          </w:rPr>
+          <w:t>http://dlnmh9ip6v2uc.cloudfront.net/datasheets/Wireless/Bluetooth/Bluetooth-RN-42-DS.pdf</w:t>
+        </w:r>
+      </w:hyperlink>
+      <w:r>
+        <w:t xml:space="preserve"> </w:t>
+      </w:r>
+    </w:p>
+    <w:p>
+      <w:proofErr w:type="spellStart"/>
+      <w:r>
+        <w:t>Købsside</w:t>
+      </w:r>
+      <w:proofErr w:type="spellEnd"/>
+      <w:r>
+        <w:t>:</w:t>
+      </w:r>
+    </w:p>
+    <w:p>
+      <w:pPr>
+        <w:rPr>
+          <w:b/>
+          <w:u w:val="single"/>
+        </w:rPr>
+      </w:pPr>
+      <w:hyperlink r:id="rId11" w:history="1">
+        <w:r>
+          <w:rPr>
+            <w:rStyle w:val="Hyperlink"/>
+            <w:b/>
+          </w:rPr>
+          <w:t>http://www.ebay.com/itm/RN42-I-RM-Bluetooth-2-1-Module-86dBm-Receive-Sensitivity-4dBm-Output-/151356418837?pt=Bauteile&amp;hash=item233d8bab15</w:t>
+        </w:r>
+      </w:hyperlink>
+      <w:r>
+        <w:rPr>
+          <w:b/>
+          <w:u w:val="single"/>
+        </w:rPr>
+        <w:t xml:space="preserve"> </w:t>
+      </w:r>
+    </w:p>
     <w:sectPr>
       <w:pgSz w:w="11906" w:h="16838"/>
       <w:pgMar w:top="1701" w:right="1134" w:bottom="1701" w:left="1134" w:header="708" w:footer="708" w:gutter="0"/>
@@ -1939,6 +2336,119 @@
     </w:lvl>
   </w:abstractNum>
   <w:abstractNum w:abstractNumId="3">
+    <w:nsid w:val="1CC575C5"/>
+    <w:multiLevelType w:val="hybridMultilevel"/>
+    <w:tmpl w:val="9B3021D6"/>
+    <w:lvl w:ilvl="0" w:tplc="04060001">
+      <w:start w:val="1"/>
+      <w:numFmt w:val="bullet"/>
+      <w:lvlText w:val=""/>
+      <w:lvlJc w:val="left"/>
+      <w:pPr>
+        <w:ind w:left="720" w:hanging="360"/>
+      </w:pPr>
+      <w:rPr>
+        <w:rFonts w:ascii="Symbol" w:hAnsi="Symbol" w:hint="default"/>
+      </w:rPr>
+    </w:lvl>
+    <w:lvl w:ilvl="1" w:tplc="04060003" w:tentative="1">
+      <w:start w:val="1"/>
+      <w:numFmt w:val="bullet"/>
+      <w:lvlText w:val="o"/>
+      <w:lvlJc w:val="left"/>
+      <w:pPr>
+        <w:ind w:left="1440" w:hanging="360"/>
+      </w:pPr>
+      <w:rPr>
+        <w:rFonts w:ascii="Courier New" w:hAnsi="Courier New" w:cs="Courier New" w:hint="default"/>
+      </w:rPr>
+    </w:lvl>
+    <w:lvl w:ilvl="2" w:tplc="04060005" w:tentative="1">
+      <w:start w:val="1"/>
+      <w:numFmt w:val="bullet"/>
+      <w:lvlText w:val=""/>
+      <w:lvlJc w:val="left"/>
+      <w:pPr>
+        <w:ind w:left="2160" w:hanging="360"/>
+      </w:pPr>
+      <w:rPr>
+        <w:rFonts w:ascii="Wingdings" w:hAnsi="Wingdings" w:hint="default"/>
+      </w:rPr>
+    </w:lvl>
+    <w:lvl w:ilvl="3" w:tplc="04060001" w:tentative="1">
+      <w:start w:val="1"/>
+      <w:numFmt w:val="bullet"/>
+      <w:lvlText w:val=""/>
+      <w:lvlJc w:val="left"/>
+      <w:pPr>
+        <w:ind w:left="2880" w:hanging="360"/>
+      </w:pPr>
+      <w:rPr>
+        <w:rFonts w:ascii="Symbol" w:hAnsi="Symbol" w:hint="default"/>
+      </w:rPr>
+    </w:lvl>
+    <w:lvl w:ilvl="4" w:tplc="04060003" w:tentative="1">
+      <w:start w:val="1"/>
+      <w:numFmt w:val="bullet"/>
+      <w:lvlText w:val="o"/>
+      <w:lvlJc w:val="left"/>
+      <w:pPr>
+        <w:ind w:left="3600" w:hanging="360"/>
+      </w:pPr>
+      <w:rPr>
+        <w:rFonts w:ascii="Courier New" w:hAnsi="Courier New" w:cs="Courier New" w:hint="default"/>
+      </w:rPr>
+    </w:lvl>
+    <w:lvl w:ilvl="5" w:tplc="04060005" w:tentative="1">
+      <w:start w:val="1"/>
+      <w:numFmt w:val="bullet"/>
+      <w:lvlText w:val=""/>
+      <w:lvlJc w:val="left"/>
+      <w:pPr>
+        <w:ind w:left="4320" w:hanging="360"/>
+      </w:pPr>
+      <w:rPr>
+        <w:rFonts w:ascii="Wingdings" w:hAnsi="Wingdings" w:hint="default"/>
+      </w:rPr>
+    </w:lvl>
+    <w:lvl w:ilvl="6" w:tplc="04060001" w:tentative="1">
+      <w:start w:val="1"/>
+      <w:numFmt w:val="bullet"/>
+      <w:lvlText w:val=""/>
+      <w:lvlJc w:val="left"/>
+      <w:pPr>
+        <w:ind w:left="5040" w:hanging="360"/>
+      </w:pPr>
+      <w:rPr>
+        <w:rFonts w:ascii="Symbol" w:hAnsi="Symbol" w:hint="default"/>
+      </w:rPr>
+    </w:lvl>
+    <w:lvl w:ilvl="7" w:tplc="04060003" w:tentative="1">
+      <w:start w:val="1"/>
+      <w:numFmt w:val="bullet"/>
+      <w:lvlText w:val="o"/>
+      <w:lvlJc w:val="left"/>
+      <w:pPr>
+        <w:ind w:left="5760" w:hanging="360"/>
+      </w:pPr>
+      <w:rPr>
+        <w:rFonts w:ascii="Courier New" w:hAnsi="Courier New" w:cs="Courier New" w:hint="default"/>
+      </w:rPr>
+    </w:lvl>
+    <w:lvl w:ilvl="8" w:tplc="04060005" w:tentative="1">
+      <w:start w:val="1"/>
+      <w:numFmt w:val="bullet"/>
+      <w:lvlText w:val=""/>
+      <w:lvlJc w:val="left"/>
+      <w:pPr>
+        <w:ind w:left="6480" w:hanging="360"/>
+      </w:pPr>
+      <w:rPr>
+        <w:rFonts w:ascii="Wingdings" w:hAnsi="Wingdings" w:hint="default"/>
+      </w:rPr>
+    </w:lvl>
+  </w:abstractNum>
+  <w:abstractNum w:abstractNumId="4">
     <w:nsid w:val="35D328B7"/>
     <w:multiLevelType w:val="hybridMultilevel"/>
     <w:tmpl w:val="6E6CA4EA"/>
@@ -2051,7 +2561,7 @@
       </w:rPr>
     </w:lvl>
   </w:abstractNum>
-  <w:abstractNum w:abstractNumId="4">
+  <w:abstractNum w:abstractNumId="5">
     <w:nsid w:val="3BB41CBA"/>
     <w:multiLevelType w:val="hybridMultilevel"/>
     <w:tmpl w:val="A9802356"/>
@@ -2164,10 +2674,123 @@
       </w:rPr>
     </w:lvl>
   </w:abstractNum>
-  <w:abstractNum w:abstractNumId="5">
+  <w:abstractNum w:abstractNumId="6">
     <w:nsid w:val="3BE75DA9"/>
     <w:multiLevelType w:val="hybridMultilevel"/>
     <w:tmpl w:val="BEF6703A"/>
+    <w:lvl w:ilvl="0" w:tplc="04060001">
+      <w:start w:val="1"/>
+      <w:numFmt w:val="bullet"/>
+      <w:lvlText w:val=""/>
+      <w:lvlJc w:val="left"/>
+      <w:pPr>
+        <w:ind w:left="720" w:hanging="360"/>
+      </w:pPr>
+      <w:rPr>
+        <w:rFonts w:ascii="Symbol" w:hAnsi="Symbol" w:hint="default"/>
+      </w:rPr>
+    </w:lvl>
+    <w:lvl w:ilvl="1" w:tplc="04060003" w:tentative="1">
+      <w:start w:val="1"/>
+      <w:numFmt w:val="bullet"/>
+      <w:lvlText w:val="o"/>
+      <w:lvlJc w:val="left"/>
+      <w:pPr>
+        <w:ind w:left="1440" w:hanging="360"/>
+      </w:pPr>
+      <w:rPr>
+        <w:rFonts w:ascii="Courier New" w:hAnsi="Courier New" w:cs="Courier New" w:hint="default"/>
+      </w:rPr>
+    </w:lvl>
+    <w:lvl w:ilvl="2" w:tplc="04060005" w:tentative="1">
+      <w:start w:val="1"/>
+      <w:numFmt w:val="bullet"/>
+      <w:lvlText w:val=""/>
+      <w:lvlJc w:val="left"/>
+      <w:pPr>
+        <w:ind w:left="2160" w:hanging="360"/>
+      </w:pPr>
+      <w:rPr>
+        <w:rFonts w:ascii="Wingdings" w:hAnsi="Wingdings" w:hint="default"/>
+      </w:rPr>
+    </w:lvl>
+    <w:lvl w:ilvl="3" w:tplc="04060001" w:tentative="1">
+      <w:start w:val="1"/>
+      <w:numFmt w:val="bullet"/>
+      <w:lvlText w:val=""/>
+      <w:lvlJc w:val="left"/>
+      <w:pPr>
+        <w:ind w:left="2880" w:hanging="360"/>
+      </w:pPr>
+      <w:rPr>
+        <w:rFonts w:ascii="Symbol" w:hAnsi="Symbol" w:hint="default"/>
+      </w:rPr>
+    </w:lvl>
+    <w:lvl w:ilvl="4" w:tplc="04060003" w:tentative="1">
+      <w:start w:val="1"/>
+      <w:numFmt w:val="bullet"/>
+      <w:lvlText w:val="o"/>
+      <w:lvlJc w:val="left"/>
+      <w:pPr>
+        <w:ind w:left="3600" w:hanging="360"/>
+      </w:pPr>
+      <w:rPr>
+        <w:rFonts w:ascii="Courier New" w:hAnsi="Courier New" w:cs="Courier New" w:hint="default"/>
+      </w:rPr>
+    </w:lvl>
+    <w:lvl w:ilvl="5" w:tplc="04060005" w:tentative="1">
+      <w:start w:val="1"/>
+      <w:numFmt w:val="bullet"/>
+      <w:lvlText w:val=""/>
+      <w:lvlJc w:val="left"/>
+      <w:pPr>
+        <w:ind w:left="4320" w:hanging="360"/>
+      </w:pPr>
+      <w:rPr>
+        <w:rFonts w:ascii="Wingdings" w:hAnsi="Wingdings" w:hint="default"/>
+      </w:rPr>
+    </w:lvl>
+    <w:lvl w:ilvl="6" w:tplc="04060001" w:tentative="1">
+      <w:start w:val="1"/>
+      <w:numFmt w:val="bullet"/>
+      <w:lvlText w:val=""/>
+      <w:lvlJc w:val="left"/>
+      <w:pPr>
+        <w:ind w:left="5040" w:hanging="360"/>
+      </w:pPr>
+      <w:rPr>
+        <w:rFonts w:ascii="Symbol" w:hAnsi="Symbol" w:hint="default"/>
+      </w:rPr>
+    </w:lvl>
+    <w:lvl w:ilvl="7" w:tplc="04060003" w:tentative="1">
+      <w:start w:val="1"/>
+      <w:numFmt w:val="bullet"/>
+      <w:lvlText w:val="o"/>
+      <w:lvlJc w:val="left"/>
+      <w:pPr>
+        <w:ind w:left="5760" w:hanging="360"/>
+      </w:pPr>
+      <w:rPr>
+        <w:rFonts w:ascii="Courier New" w:hAnsi="Courier New" w:cs="Courier New" w:hint="default"/>
+      </w:rPr>
+    </w:lvl>
+    <w:lvl w:ilvl="8" w:tplc="04060005" w:tentative="1">
+      <w:start w:val="1"/>
+      <w:numFmt w:val="bullet"/>
+      <w:lvlText w:val=""/>
+      <w:lvlJc w:val="left"/>
+      <w:pPr>
+        <w:ind w:left="6480" w:hanging="360"/>
+      </w:pPr>
+      <w:rPr>
+        <w:rFonts w:ascii="Wingdings" w:hAnsi="Wingdings" w:hint="default"/>
+      </w:rPr>
+    </w:lvl>
+  </w:abstractNum>
+  <w:abstractNum w:abstractNumId="7">
+    <w:nsid w:val="56B40892"/>
+    <w:multiLevelType w:val="hybridMultilevel"/>
+    <w:tmpl w:val="DBCA6E90"/>
     <w:lvl w:ilvl="0" w:tplc="04060001">
       <w:start w:val="1"/>
       <w:numFmt w:val="bullet"/>
@@ -2281,7 +2904,7 @@
     <w:abstractNumId w:val="2"/>
   </w:num>
   <w:num w:numId="2">
-    <w:abstractNumId w:val="4"/>
+    <w:abstractNumId w:val="5"/>
   </w:num>
   <w:num w:numId="3">
     <w:abstractNumId w:val="1"/>
@@ -2290,9 +2913,15 @@
     <w:abstractNumId w:val="0"/>
   </w:num>
   <w:num w:numId="5">
-    <w:abstractNumId w:val="5"/>
+    <w:abstractNumId w:val="6"/>
   </w:num>
   <w:num w:numId="6">
+    <w:abstractNumId w:val="4"/>
+  </w:num>
+  <w:num w:numId="7">
+    <w:abstractNumId w:val="7"/>
+  </w:num>
+  <w:num w:numId="8">
     <w:abstractNumId w:val="3"/>
   </w:num>
 </w:numbering>
@@ -2670,6 +3299,18 @@
       <w:color w:val="4F81BD" w:themeColor="accent1"/>
     </w:rPr>
   </w:style>
+  <w:style w:type="character" w:styleId="BesgtHyperlink">
+    <w:name w:val="FollowedHyperlink"/>
+    <w:basedOn w:val="Standardskrifttypeiafsnit"/>
+    <w:uiPriority w:val="99"/>
+    <w:semiHidden/>
+    <w:unhideWhenUsed/>
+    <w:rsid w:val="00A86476"/>
+    <w:rPr>
+      <w:color w:val="800080" w:themeColor="followedHyperlink"/>
+      <w:u w:val="single"/>
+    </w:rPr>
+  </w:style>
 </w:styles>
 </file>
 

</xml_diff>